<commit_message>
update post alignment QC SOP
</commit_message>
<xml_diff>
--- a/SOP_004_PostAlignQC/04_postAlignmentQC-SOP.docx
+++ b/SOP_004_PostAlignQC/04_postAlignmentQC-SOP.docx
@@ -35,6 +35,7 @@
         <w:t>Aim</w:t>
       </w:r>
     </w:p>
+    <w:p/>
     <w:p>
       <w:r>
         <w:t xml:space="preserve">The aim of this standard operating procedure (SOP) is to provide guidance on </w:t>
@@ -83,6 +84,7 @@
         <w:t>Tools</w:t>
       </w:r>
     </w:p>
+    <w:p/>
     <w:p>
       <w:r>
         <w:t xml:space="preserve">The </w:t>
@@ -128,6 +130,7 @@
         <w:t>Input</w:t>
       </w:r>
     </w:p>
+    <w:p/>
     <w:p>
       <w:r>
         <w:t xml:space="preserve">The inputs are </w:t>
@@ -147,7 +150,13 @@
         <w:t>d from refinement alignment</w:t>
       </w:r>
       <w:r>
-        <w:t>. The BAM file should be sorted by the chromosome (1~22, X, Y, M) and genomic coordinates, and contain read group information.</w:t>
+        <w:t xml:space="preserve">. The BAM file should be sorted by the chromosome </w:t>
+      </w:r>
+      <w:r>
+        <w:t xml:space="preserve">in the order of </w:t>
+      </w:r>
+      <w:r>
+        <w:t>(1~22, X, Y, M) and genomic coordinates, and contain read group information.</w:t>
       </w:r>
     </w:p>
     <w:p/>
@@ -649,9 +658,108 @@
       </w:r>
     </w:p>
     <w:p>
+      <w:pPr>
+        <w:pStyle w:val="ListParagraph"/>
+        <w:numPr>
+          <w:ilvl w:val="0"/>
+          <w:numId w:val="3"/>
+        </w:numPr>
+      </w:pPr>
+      <w:proofErr w:type="gramStart"/>
+      <w:r>
+        <w:t>go</w:t>
+      </w:r>
+      <w:proofErr w:type="gramEnd"/>
+      <w:r>
+        <w:t xml:space="preserve"> to website </w:t>
+      </w:r>
+      <w:hyperlink r:id="rId6" w:history="1">
+        <w:r>
+          <w:rPr>
+            <w:rStyle w:val="Hyperlink"/>
+          </w:rPr>
+          <w:t>https://earray.chem.agilent.com/suredesign/search.htm</w:t>
+        </w:r>
+      </w:hyperlink>
+    </w:p>
+    <w:p>
+      <w:pPr>
+        <w:pStyle w:val="ListParagraph"/>
+        <w:numPr>
+          <w:ilvl w:val="0"/>
+          <w:numId w:val="3"/>
+        </w:numPr>
+      </w:pPr>
+      <w:proofErr w:type="gramStart"/>
+      <w:r>
+        <w:t>go</w:t>
+      </w:r>
+      <w:proofErr w:type="gramEnd"/>
+      <w:r>
+        <w:t xml:space="preserve"> into the required capture kit and click “download” button on the top right</w:t>
+      </w:r>
+    </w:p>
+    <w:p>
+      <w:pPr>
+        <w:pStyle w:val="ListParagraph"/>
+        <w:numPr>
+          <w:ilvl w:val="0"/>
+          <w:numId w:val="3"/>
+        </w:numPr>
+      </w:pPr>
+      <w:proofErr w:type="gramStart"/>
+      <w:r>
+        <w:t>extract</w:t>
+      </w:r>
+      <w:proofErr w:type="gramEnd"/>
+      <w:r>
+        <w:t xml:space="preserve"> target and bait regions from </w:t>
+      </w:r>
+      <w:proofErr w:type="spellStart"/>
+      <w:r>
+        <w:t>designID_AllTracks.bed</w:t>
+      </w:r>
+      <w:proofErr w:type="spellEnd"/>
+      <w:r>
+        <w:t xml:space="preserve"> file</w:t>
+      </w:r>
+    </w:p>
+    <w:p>
+      <w:pPr>
+        <w:pStyle w:val="ListParagraph"/>
+        <w:numPr>
+          <w:ilvl w:val="0"/>
+          <w:numId w:val="3"/>
+        </w:numPr>
+      </w:pPr>
+      <w:proofErr w:type="gramStart"/>
+      <w:r>
+        <w:t>create</w:t>
+      </w:r>
+      <w:proofErr w:type="gramEnd"/>
+      <w:r>
+        <w:t xml:space="preserve"> interval file based on the format defined at </w:t>
+      </w:r>
+      <w:r>
+        <w:t xml:space="preserve"> “3 Intervals of interest” under webpage </w:t>
+      </w:r>
+      <w:hyperlink r:id="rId7" w:history="1">
+        <w:r>
+          <w:rPr>
+            <w:rStyle w:val="Hyperlink"/>
+          </w:rPr>
+          <w:t>http://gatkforums.broadinstitute.org/discussion/1204/what-input-files-does-the-gatk-accept</w:t>
+        </w:r>
+      </w:hyperlink>
+    </w:p>
+    <w:p>
+      <w:pPr>
+        <w:pStyle w:val="ListParagraph"/>
+      </w:pPr>
       <w:bookmarkStart w:id="0" w:name="_GoBack"/>
       <w:bookmarkEnd w:id="0"/>
     </w:p>
+    <w:p/>
     <w:p>
       <w:pPr>
         <w:rPr>
@@ -786,16 +894,7 @@
           <w:sz w:val="22"/>
           <w:szCs w:val="22"/>
         </w:rPr>
-        <w:t>/Volumes/data.odin/common/captureTechnologies/agilent/SureSele</w:t>
-      </w:r>
-      <w:r>
-        <w:rPr>
-          <w:rFonts w:ascii="Courier New" w:hAnsi="Courier New" w:cs="Courier New"/>
-          <w:sz w:val="22"/>
-          <w:szCs w:val="22"/>
-        </w:rPr>
-        <w:lastRenderedPageBreak/>
-        <w:t>ct_50Mb_exome_v11_hg19/30_generatedData/</w:t>
+        <w:t>/Volumes/data.odin/common/captureTechnologies/agilent/SureSelect_50Mb_exome_v11_hg19/30_generatedData/</w:t>
       </w:r>
       <w:proofErr w:type="gramStart"/>
       <w:r>
@@ -1020,6 +1119,7 @@
         <w:t>Output</w:t>
       </w:r>
     </w:p>
+    <w:p/>
     <w:p>
       <w:r>
         <w:t xml:space="preserve">1, </w:t>
@@ -1086,6 +1186,26 @@
         <w:rPr>
           <w:iCs/>
         </w:rPr>
+        <w:t>“PCT_READS_ALIGNED_IN_PAIRS” should be larger than 90%.</w:t>
+      </w:r>
+    </w:p>
+    <w:p>
+      <w:pPr>
+        <w:rPr>
+          <w:iCs/>
+        </w:rPr>
+      </w:pPr>
+    </w:p>
+    <w:p>
+      <w:pPr>
+        <w:rPr>
+          <w:iCs/>
+        </w:rPr>
+      </w:pPr>
+      <w:r>
+        <w:rPr>
+          <w:iCs/>
+        </w:rPr>
         <w:t xml:space="preserve">2, </w:t>
       </w:r>
       <w:proofErr w:type="spellStart"/>
@@ -1190,6 +1310,38 @@
         <w:t xml:space="preserve"> program.</w:t>
       </w:r>
     </w:p>
+    <w:p>
+      <w:pPr>
+        <w:rPr>
+          <w:iCs/>
+        </w:rPr>
+      </w:pPr>
+    </w:p>
+    <w:p>
+      <w:pPr>
+        <w:rPr>
+          <w:iCs/>
+        </w:rPr>
+      </w:pPr>
+      <w:r>
+        <w:rPr>
+          <w:iCs/>
+        </w:rPr>
+        <w:t>“MEDIAN_INSERT_SIZE”</w:t>
+      </w:r>
+      <w:r>
+        <w:rPr>
+          <w:iCs/>
+        </w:rPr>
+        <w:t xml:space="preserve"> should be not deviated much</w:t>
+      </w:r>
+      <w:r>
+        <w:rPr>
+          <w:iCs/>
+        </w:rPr>
+        <w:t xml:space="preserve"> from lab fragmentation size.</w:t>
+      </w:r>
+    </w:p>
     <w:p/>
     <w:p>
       <w:r>
@@ -1219,6 +1371,20 @@
       <w:proofErr w:type="spellEnd"/>
       <w:r>
         <w:t xml:space="preserve"> program.</w:t>
+      </w:r>
+    </w:p>
+    <w:p/>
+    <w:p>
+      <w:r>
+        <w:t xml:space="preserve">“ON_BAIT_BASES”/(OFF_BAIT_BASES + NEAR_BAIT_BASES) should be </w:t>
+      </w:r>
+      <w:proofErr w:type="gramStart"/>
+      <w:r>
+        <w:t>between 40% - 70%</w:t>
+      </w:r>
+      <w:proofErr w:type="gramEnd"/>
+      <w:r>
+        <w:t>.</w:t>
       </w:r>
     </w:p>
     <w:p/>
@@ -1357,18 +1523,69 @@
           <w:rFonts w:ascii="Times New Roman" w:hAnsi="Times New Roman"/>
         </w:rPr>
       </w:pPr>
-      <w:r>
+    </w:p>
+    <w:p>
+      <w:pPr>
         <w:rPr>
           <w:rFonts w:ascii="Times New Roman" w:hAnsi="Times New Roman"/>
         </w:rPr>
+      </w:pPr>
+      <w:r>
+        <w:rPr>
+          <w:rFonts w:ascii="Times New Roman" w:hAnsi="Times New Roman"/>
+        </w:rPr>
         <w:t>The steps need to be rerun if the processes are not finished.</w:t>
       </w:r>
-    </w:p>
-    <w:p>
-      <w:pPr>
+      <w:r>
         <w:rPr>
           <w:rFonts w:ascii="Times New Roman" w:hAnsi="Times New Roman"/>
         </w:rPr>
+        <w:t xml:space="preserve"> If the quality control is not passed, the comments should be written in the </w:t>
+      </w:r>
+      <w:r>
+        <w:rPr>
+          <w:rFonts w:ascii="Times New Roman" w:hAnsi="Times New Roman"/>
+        </w:rPr>
+        <w:t>“</w:t>
+      </w:r>
+      <w:proofErr w:type="spellStart"/>
+      <w:r>
+        <w:rPr>
+          <w:rFonts w:ascii="Times New Roman" w:hAnsi="Times New Roman"/>
+        </w:rPr>
+        <w:t>Bioinformatic</w:t>
+      </w:r>
+      <w:proofErr w:type="spellEnd"/>
+      <w:r>
+        <w:rPr>
+          <w:rFonts w:ascii="Times New Roman" w:hAnsi="Times New Roman"/>
+        </w:rPr>
+        <w:t xml:space="preserve"> comments” under “5-B</w:t>
+      </w:r>
+      <w:r>
+        <w:rPr>
+          <w:rFonts w:ascii="Times New Roman" w:hAnsi="Times New Roman"/>
+        </w:rPr>
+        <w:t>ioinformatics</w:t>
+      </w:r>
+      <w:r>
+        <w:rPr>
+          <w:rFonts w:ascii="Times New Roman" w:hAnsi="Times New Roman"/>
+        </w:rPr>
+        <w:t>”</w:t>
+      </w:r>
+      <w:r>
+        <w:rPr>
+          <w:rFonts w:ascii="Times New Roman" w:hAnsi="Times New Roman"/>
+        </w:rPr>
+        <w:t xml:space="preserve"> in HTS database.</w:t>
+      </w:r>
+    </w:p>
+    <w:p>
+      <w:pPr>
+        <w:rPr>
+          <w:rFonts w:ascii="Times New Roman" w:hAnsi="Times New Roman"/>
+        </w:rPr>
       </w:pPr>
     </w:p>
     <w:p>
@@ -1384,29 +1601,10 @@
         <w:t>Storage</w:t>
       </w:r>
     </w:p>
-    <w:p>
-      <w:pPr>
-        <w:rPr>
-          <w:rFonts w:ascii="Times New Roman" w:hAnsi="Times New Roman"/>
-        </w:rPr>
-      </w:pPr>
-      <w:r>
-        <w:rPr>
-          <w:rFonts w:ascii="Times New Roman" w:hAnsi="Times New Roman"/>
-        </w:rPr>
-        <w:t>All original r</w:t>
-      </w:r>
-      <w:r>
-        <w:rPr>
-          <w:rFonts w:ascii="Times New Roman" w:hAnsi="Times New Roman"/>
-        </w:rPr>
-        <w:t>esults are saved in the TSD</w:t>
-      </w:r>
-      <w:r>
-        <w:rPr>
-          <w:rFonts w:ascii="Times New Roman" w:hAnsi="Times New Roman"/>
-        </w:rPr>
-        <w:t>.</w:t>
+    <w:p/>
+    <w:p>
+      <w:r>
+        <w:t>See “SOP for storage and security of high-throughput sequencing data”</w:t>
       </w:r>
     </w:p>
     <w:p>
@@ -1419,16 +1617,60 @@
     <w:p>
       <w:pPr>
         <w:rPr>
+          <w:b/>
+        </w:rPr>
+      </w:pPr>
+      <w:r>
+        <w:rPr>
+          <w:b/>
+        </w:rPr>
+        <w:t>Reference</w:t>
+      </w:r>
+    </w:p>
+    <w:p>
+      <w:pPr>
+        <w:rPr>
           <w:rFonts w:ascii="Times New Roman Bold" w:hAnsi="Times New Roman Bold"/>
         </w:rPr>
       </w:pPr>
-      <w:r>
+    </w:p>
+    <w:p>
+      <w:pPr>
+        <w:jc w:val="both"/>
+      </w:pPr>
+      <w:r>
+        <w:t xml:space="preserve">1, Picard: </w:t>
+      </w:r>
+      <w:hyperlink r:id="rId8" w:history="1">
+        <w:r>
+          <w:rPr>
+            <w:rStyle w:val="Hyperlink"/>
+          </w:rPr>
+          <w:t>http://picard.sourceforge.net</w:t>
+        </w:r>
+      </w:hyperlink>
+    </w:p>
+    <w:p>
+      <w:pPr>
         <w:rPr>
           <w:rFonts w:ascii="Times New Roman Bold" w:hAnsi="Times New Roman Bold"/>
         </w:rPr>
+      </w:pPr>
+    </w:p>
+    <w:p>
+      <w:pPr>
+        <w:rPr>
+          <w:rFonts w:ascii="Times New Roman Bold" w:hAnsi="Times New Roman Bold"/>
+        </w:rPr>
+      </w:pPr>
+      <w:r>
+        <w:rPr>
+          <w:rFonts w:ascii="Times New Roman Bold" w:hAnsi="Times New Roman Bold"/>
+        </w:rPr>
         <w:t>Appendix</w:t>
       </w:r>
     </w:p>
+    <w:p/>
     <w:p>
       <w:r>
         <w:t xml:space="preserve">1, </w:t>
@@ -1666,10 +1908,10 @@
     </w:lvl>
   </w:abstractNum>
   <w:abstractNum w:abstractNumId="1">
-    <w:nsid w:val="5BB2051F"/>
+    <w:nsid w:val="45243374"/>
     <w:multiLevelType w:val="hybridMultilevel"/>
-    <w:tmpl w:val="5DEA57C8"/>
-    <w:lvl w:ilvl="0" w:tplc="DB84F062">
+    <w:tmpl w:val="A99A1EDE"/>
+    <w:lvl w:ilvl="0" w:tplc="EF12478E">
       <w:start w:val="2"/>
       <w:numFmt w:val="bullet"/>
       <w:lvlText w:val="-"/>
@@ -1778,10 +2020,126 @@
       </w:rPr>
     </w:lvl>
   </w:abstractNum>
+  <w:abstractNum w:abstractNumId="2">
+    <w:nsid w:val="5BB2051F"/>
+    <w:multiLevelType w:val="hybridMultilevel"/>
+    <w:tmpl w:val="5DEA57C8"/>
+    <w:lvl w:ilvl="0" w:tplc="DB84F062">
+      <w:start w:val="2"/>
+      <w:numFmt w:val="bullet"/>
+      <w:lvlText w:val="-"/>
+      <w:lvlJc w:val="left"/>
+      <w:pPr>
+        <w:ind w:left="720" w:hanging="360"/>
+      </w:pPr>
+      <w:rPr>
+        <w:rFonts w:ascii="Cambria" w:eastAsiaTheme="minorEastAsia" w:hAnsi="Cambria" w:cstheme="minorBidi" w:hint="default"/>
+      </w:rPr>
+    </w:lvl>
+    <w:lvl w:ilvl="1" w:tplc="04090003" w:tentative="1">
+      <w:start w:val="1"/>
+      <w:numFmt w:val="bullet"/>
+      <w:lvlText w:val="o"/>
+      <w:lvlJc w:val="left"/>
+      <w:pPr>
+        <w:ind w:left="1440" w:hanging="360"/>
+      </w:pPr>
+      <w:rPr>
+        <w:rFonts w:ascii="Courier New" w:hAnsi="Courier New" w:hint="default"/>
+      </w:rPr>
+    </w:lvl>
+    <w:lvl w:ilvl="2" w:tplc="04090005" w:tentative="1">
+      <w:start w:val="1"/>
+      <w:numFmt w:val="bullet"/>
+      <w:lvlText w:val=""/>
+      <w:lvlJc w:val="left"/>
+      <w:pPr>
+        <w:ind w:left="2160" w:hanging="360"/>
+      </w:pPr>
+      <w:rPr>
+        <w:rFonts w:ascii="Wingdings" w:hAnsi="Wingdings" w:hint="default"/>
+      </w:rPr>
+    </w:lvl>
+    <w:lvl w:ilvl="3" w:tplc="04090001" w:tentative="1">
+      <w:start w:val="1"/>
+      <w:numFmt w:val="bullet"/>
+      <w:lvlText w:val=""/>
+      <w:lvlJc w:val="left"/>
+      <w:pPr>
+        <w:ind w:left="2880" w:hanging="360"/>
+      </w:pPr>
+      <w:rPr>
+        <w:rFonts w:ascii="Symbol" w:hAnsi="Symbol" w:hint="default"/>
+      </w:rPr>
+    </w:lvl>
+    <w:lvl w:ilvl="4" w:tplc="04090003" w:tentative="1">
+      <w:start w:val="1"/>
+      <w:numFmt w:val="bullet"/>
+      <w:lvlText w:val="o"/>
+      <w:lvlJc w:val="left"/>
+      <w:pPr>
+        <w:ind w:left="3600" w:hanging="360"/>
+      </w:pPr>
+      <w:rPr>
+        <w:rFonts w:ascii="Courier New" w:hAnsi="Courier New" w:hint="default"/>
+      </w:rPr>
+    </w:lvl>
+    <w:lvl w:ilvl="5" w:tplc="04090005" w:tentative="1">
+      <w:start w:val="1"/>
+      <w:numFmt w:val="bullet"/>
+      <w:lvlText w:val=""/>
+      <w:lvlJc w:val="left"/>
+      <w:pPr>
+        <w:ind w:left="4320" w:hanging="360"/>
+      </w:pPr>
+      <w:rPr>
+        <w:rFonts w:ascii="Wingdings" w:hAnsi="Wingdings" w:hint="default"/>
+      </w:rPr>
+    </w:lvl>
+    <w:lvl w:ilvl="6" w:tplc="04090001" w:tentative="1">
+      <w:start w:val="1"/>
+      <w:numFmt w:val="bullet"/>
+      <w:lvlText w:val=""/>
+      <w:lvlJc w:val="left"/>
+      <w:pPr>
+        <w:ind w:left="5040" w:hanging="360"/>
+      </w:pPr>
+      <w:rPr>
+        <w:rFonts w:ascii="Symbol" w:hAnsi="Symbol" w:hint="default"/>
+      </w:rPr>
+    </w:lvl>
+    <w:lvl w:ilvl="7" w:tplc="04090003" w:tentative="1">
+      <w:start w:val="1"/>
+      <w:numFmt w:val="bullet"/>
+      <w:lvlText w:val="o"/>
+      <w:lvlJc w:val="left"/>
+      <w:pPr>
+        <w:ind w:left="5760" w:hanging="360"/>
+      </w:pPr>
+      <w:rPr>
+        <w:rFonts w:ascii="Courier New" w:hAnsi="Courier New" w:hint="default"/>
+      </w:rPr>
+    </w:lvl>
+    <w:lvl w:ilvl="8" w:tplc="04090005" w:tentative="1">
+      <w:start w:val="1"/>
+      <w:numFmt w:val="bullet"/>
+      <w:lvlText w:val=""/>
+      <w:lvlJc w:val="left"/>
+      <w:pPr>
+        <w:ind w:left="6480" w:hanging="360"/>
+      </w:pPr>
+      <w:rPr>
+        <w:rFonts w:ascii="Wingdings" w:hAnsi="Wingdings" w:hint="default"/>
+      </w:rPr>
+    </w:lvl>
+  </w:abstractNum>
   <w:num w:numId="1">
     <w:abstractNumId w:val="0"/>
   </w:num>
   <w:num w:numId="2">
+    <w:abstractNumId w:val="2"/>
+  </w:num>
+  <w:num w:numId="3">
     <w:abstractNumId w:val="1"/>
   </w:num>
 </w:numbering>
@@ -1982,6 +2340,17 @@
       <w:contextualSpacing/>
     </w:pPr>
   </w:style>
+  <w:style w:type="character" w:styleId="Hyperlink">
+    <w:name w:val="Hyperlink"/>
+    <w:basedOn w:val="DefaultParagraphFont"/>
+    <w:uiPriority w:val="99"/>
+    <w:unhideWhenUsed/>
+    <w:rsid w:val="00743D53"/>
+    <w:rPr>
+      <w:color w:val="0000FF" w:themeColor="hyperlink"/>
+      <w:u w:val="single"/>
+    </w:rPr>
+  </w:style>
 </w:styles>
 </file>
 
@@ -2179,6 +2548,17 @@
       <w:ind w:left="720"/>
       <w:contextualSpacing/>
     </w:pPr>
+  </w:style>
+  <w:style w:type="character" w:styleId="Hyperlink">
+    <w:name w:val="Hyperlink"/>
+    <w:basedOn w:val="DefaultParagraphFont"/>
+    <w:uiPriority w:val="99"/>
+    <w:unhideWhenUsed/>
+    <w:rsid w:val="00743D53"/>
+    <w:rPr>
+      <w:color w:val="0000FF" w:themeColor="hyperlink"/>
+      <w:u w:val="single"/>
+    </w:rPr>
   </w:style>
 </w:styles>
 </file>

</xml_diff>